<commit_message>
Ataskaita atnaujinta, surašyti darbai komandos narių, tačiau dar trūksta keletos darbų, bei su MagicDraw nupieštos diagramos.
</commit_message>
<xml_diff>
--- a/Ataskaita.docx
+++ b/Ataskaita.docx
@@ -1,6 +1,6 @@
 
 <file path=word/document.xml><?xml version="1.0" encoding="utf-8"?>
-<w:document xmlns:wpc="http://schemas.microsoft.com/office/word/2010/wordprocessingCanvas" xmlns:cx="http://schemas.microsoft.com/office/drawing/2014/chartex" xmlns:cx1="http://schemas.microsoft.com/office/drawing/2015/9/8/chartex" xmlns:cx2="http://schemas.microsoft.com/office/drawing/2015/10/21/chartex" xmlns:cx3="http://schemas.microsoft.com/office/drawing/2016/5/9/chartex" xmlns:cx4="http://schemas.microsoft.com/office/drawing/2016/5/10/chartex" xmlns:cx5="http://schemas.microsoft.com/office/drawing/2016/5/11/chartex" xmlns:cx6="http://schemas.microsoft.com/office/drawing/2016/5/12/chartex" xmlns:cx7="http://schemas.microsoft.com/office/drawing/2016/5/13/chartex" xmlns:cx8="http://schemas.microsoft.com/office/drawing/2016/5/14/chartex" xmlns:mc="http://schemas.openxmlformats.org/markup-compatibility/2006" xmlns:aink="http://schemas.microsoft.com/office/drawing/2016/ink" xmlns:am3d="http://schemas.microsoft.com/office/drawing/2017/model3d" xmlns:o="urn:schemas-microsoft-com:office:office" xmlns:r="http://schemas.openxmlformats.org/officeDocument/2006/relationships" xmlns:m="http://schemas.openxmlformats.org/officeDocument/2006/math" xmlns:v="urn:schemas-microsoft-com:vml" xmlns:wp14="http://schemas.microsoft.com/office/word/2010/wordprocessingDrawing" xmlns:wp="http://schemas.openxmlformats.org/drawingml/2006/wordprocessingDrawing" xmlns:w10="urn:schemas-microsoft-com:office:word" xmlns:w="http://schemas.openxmlformats.org/wordprocessingml/2006/main" xmlns:w14="http://schemas.microsoft.com/office/word/2010/wordml" xmlns:w15="http://schemas.microsoft.com/office/word/2012/wordml" xmlns:w16cid="http://schemas.microsoft.com/office/word/2016/wordml/cid" xmlns:w16se="http://schemas.microsoft.com/office/word/2015/wordml/symex" xmlns:wpg="http://schemas.microsoft.com/office/word/2010/wordprocessingGroup" xmlns:wpi="http://schemas.microsoft.com/office/word/2010/wordprocessingInk" xmlns:wne="http://schemas.microsoft.com/office/word/2006/wordml" xmlns:wps="http://schemas.microsoft.com/office/word/2010/wordprocessingShape" mc:Ignorable="w14 w15 w16se w16cid wp14">
+<w:document xmlns:wpc="http://schemas.microsoft.com/office/word/2010/wordprocessingCanvas" xmlns:cx="http://schemas.microsoft.com/office/drawing/2014/chartex" xmlns:cx1="http://schemas.microsoft.com/office/drawing/2015/9/8/chartex" xmlns:cx2="http://schemas.microsoft.com/office/drawing/2015/10/21/chartex" xmlns:cx3="http://schemas.microsoft.com/office/drawing/2016/5/9/chartex" xmlns:cx4="http://schemas.microsoft.com/office/drawing/2016/5/10/chartex" xmlns:cx5="http://schemas.microsoft.com/office/drawing/2016/5/11/chartex" xmlns:mc="http://schemas.openxmlformats.org/markup-compatibility/2006" xmlns:o="urn:schemas-microsoft-com:office:office" xmlns:r="http://schemas.openxmlformats.org/officeDocument/2006/relationships" xmlns:m="http://schemas.openxmlformats.org/officeDocument/2006/math" xmlns:v="urn:schemas-microsoft-com:vml" xmlns:wp14="http://schemas.microsoft.com/office/word/2010/wordprocessingDrawing" xmlns:wp="http://schemas.openxmlformats.org/drawingml/2006/wordprocessingDrawing" xmlns:w10="urn:schemas-microsoft-com:office:word" xmlns:w="http://schemas.openxmlformats.org/wordprocessingml/2006/main" xmlns:w14="http://schemas.microsoft.com/office/word/2010/wordml" xmlns:w15="http://schemas.microsoft.com/office/word/2012/wordml" xmlns:w16se="http://schemas.microsoft.com/office/word/2015/wordml/symex" xmlns:wpg="http://schemas.microsoft.com/office/word/2010/wordprocessingGroup" xmlns:wpi="http://schemas.microsoft.com/office/word/2010/wordprocessingInk" xmlns:wne="http://schemas.microsoft.com/office/word/2006/wordml" xmlns:wps="http://schemas.microsoft.com/office/word/2010/wordprocessingShape" mc:Ignorable="w14 w15 w16se wp14">
   <w:body>
     <w:p>
       <w:pPr>
@@ -2697,7 +2697,7 @@
               </wp:inline>
             </w:drawing>
           </mc:Choice>
-          <mc:Fallback>
+          <mc:Fallback xmlns:w16cid="http://schemas.microsoft.com/office/word/2016/wordml/cid" xmlns:am3d="http://schemas.microsoft.com/office/drawing/2017/model3d" xmlns:aink="http://schemas.microsoft.com/office/drawing/2016/ink" xmlns:cx8="http://schemas.microsoft.com/office/drawing/2016/5/14/chartex" xmlns:cx7="http://schemas.microsoft.com/office/drawing/2016/5/13/chartex" xmlns:cx6="http://schemas.microsoft.com/office/drawing/2016/5/12/chartex">
             <w:pict>
               <v:shapetype w14:anchorId="14D27B4E" id="_x0000_t202" coordsize="21600,21600" o:spt="202" path="m,l,21600r21600,l21600,xe">
                 <v:stroke joinstyle="miter"/>
@@ -3019,7 +3019,7 @@
               </wp:inline>
             </w:drawing>
           </mc:Choice>
-          <mc:Fallback>
+          <mc:Fallback xmlns:w16cid="http://schemas.microsoft.com/office/word/2016/wordml/cid" xmlns:am3d="http://schemas.microsoft.com/office/drawing/2017/model3d" xmlns:aink="http://schemas.microsoft.com/office/drawing/2016/ink" xmlns:cx8="http://schemas.microsoft.com/office/drawing/2016/5/14/chartex" xmlns:cx7="http://schemas.microsoft.com/office/drawing/2016/5/13/chartex" xmlns:cx6="http://schemas.microsoft.com/office/drawing/2016/5/12/chartex">
             <w:pict>
               <v:shape w14:anchorId="155B40C5" id="Text Box 5" o:spid="_x0000_s1027" type="#_x0000_t202" style="width:440.6pt;height:159.2pt;visibility:visible;mso-wrap-style:square;mso-left-percent:-10001;mso-top-percent:-10001;mso-position-horizontal:absolute;mso-position-horizontal-relative:char;mso-position-vertical:absolute;mso-position-vertical-relative:line;mso-left-percent:-10001;mso-top-percent:-10001;v-text-anchor:top" o:gfxdata="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">
                 <v:stroke dashstyle="dash"/>
@@ -5506,8 +5506,40 @@
         <w:rPr>
           <w:rFonts w:asciiTheme="minorHAnsi" w:hAnsiTheme="minorHAnsi" w:cstheme="minorHAnsi"/>
         </w:rPr>
-        <w:t xml:space="preserve"> 4</w:t>
-      </w:r>
+        <w:t xml:space="preserve"> 4“</w:t>
+      </w:r>
+      <w:r>
+        <w:rPr>
+          <w:rFonts w:asciiTheme="minorHAnsi" w:hAnsiTheme="minorHAnsi" w:cstheme="minorHAnsi"/>
+        </w:rPr>
+        <w:t xml:space="preserve">, kuris yra </w:t>
+      </w:r>
+      <w:r>
+        <w:rPr>
+          <w:rFonts w:asciiTheme="minorHAnsi" w:hAnsiTheme="minorHAnsi" w:cstheme="minorHAnsi"/>
+        </w:rPr>
+        <w:t>PHP</w:t>
+      </w:r>
+      <w:r>
+        <w:rPr>
+          <w:rFonts w:asciiTheme="minorHAnsi" w:hAnsiTheme="minorHAnsi" w:cstheme="minorHAnsi"/>
+        </w:rPr>
+        <w:t xml:space="preserve"> karkasas, skirtas kurti internetines sistemas</w:t>
+      </w:r>
+      <w:r>
+        <w:rPr>
+          <w:rFonts w:asciiTheme="minorHAnsi" w:hAnsiTheme="minorHAnsi" w:cstheme="minorHAnsi"/>
+        </w:rPr>
+        <w:t>, užduočių planavimui naudosime užduočių valdymo sistemą „</w:t>
+      </w:r>
+      <w:proofErr w:type="spellStart"/>
+      <w:r>
+        <w:rPr>
+          <w:rFonts w:asciiTheme="minorHAnsi" w:hAnsiTheme="minorHAnsi" w:cstheme="minorHAnsi"/>
+        </w:rPr>
+        <w:t>Trello</w:t>
+      </w:r>
+      <w:proofErr w:type="spellEnd"/>
       <w:r>
         <w:rPr>
           <w:rFonts w:asciiTheme="minorHAnsi" w:hAnsiTheme="minorHAnsi" w:cstheme="minorHAnsi"/>
@@ -5518,70 +5550,32 @@
         <w:rPr>
           <w:rFonts w:asciiTheme="minorHAnsi" w:hAnsiTheme="minorHAnsi" w:cstheme="minorHAnsi"/>
         </w:rPr>
-        <w:t xml:space="preserve">, kuris yra </w:t>
-      </w:r>
-      <w:r>
-        <w:rPr>
-          <w:rFonts w:asciiTheme="minorHAnsi" w:hAnsiTheme="minorHAnsi" w:cstheme="minorHAnsi"/>
-        </w:rPr>
-        <w:t>PHP</w:t>
-      </w:r>
-      <w:r>
-        <w:rPr>
-          <w:rFonts w:asciiTheme="minorHAnsi" w:hAnsiTheme="minorHAnsi" w:cstheme="minorHAnsi"/>
-        </w:rPr>
-        <w:t xml:space="preserve"> karkasas, skirtas kurti internetines sistemas</w:t>
-      </w:r>
-      <w:r>
-        <w:rPr>
-          <w:rFonts w:asciiTheme="minorHAnsi" w:hAnsiTheme="minorHAnsi" w:cstheme="minorHAnsi"/>
-        </w:rPr>
-        <w:t>, užduočių planavimui naudosime užduočių valdymo sistemą „</w:t>
+        <w:t>, kad būtų paprasčiau pasiskirstyti užduotis</w:t>
+      </w:r>
+      <w:r>
+        <w:rPr>
+          <w:rFonts w:asciiTheme="minorHAnsi" w:hAnsiTheme="minorHAnsi" w:cstheme="minorHAnsi"/>
+        </w:rPr>
+        <w:t xml:space="preserve">, bei </w:t>
+      </w:r>
+      <w:r>
+        <w:rPr>
+          <w:rFonts w:asciiTheme="minorHAnsi" w:hAnsiTheme="minorHAnsi" w:cstheme="minorHAnsi"/>
+        </w:rPr>
+        <w:t>projekto saugojimui ir redagavimui naudosime „</w:t>
       </w:r>
       <w:proofErr w:type="spellStart"/>
       <w:r>
         <w:rPr>
           <w:rFonts w:asciiTheme="minorHAnsi" w:hAnsiTheme="minorHAnsi" w:cstheme="minorHAnsi"/>
         </w:rPr>
-        <w:t>Trello</w:t>
+        <w:t>GitHub</w:t>
       </w:r>
       <w:proofErr w:type="spellEnd"/>
       <w:r>
         <w:rPr>
           <w:rFonts w:asciiTheme="minorHAnsi" w:hAnsiTheme="minorHAnsi" w:cstheme="minorHAnsi"/>
         </w:rPr>
-        <w:t>“</w:t>
-      </w:r>
-      <w:r>
-        <w:rPr>
-          <w:rFonts w:asciiTheme="minorHAnsi" w:hAnsiTheme="minorHAnsi" w:cstheme="minorHAnsi"/>
-        </w:rPr>
-        <w:t>, kad būtų paprasčiau pasiskirstyti užduotis</w:t>
-      </w:r>
-      <w:r>
-        <w:rPr>
-          <w:rFonts w:asciiTheme="minorHAnsi" w:hAnsiTheme="minorHAnsi" w:cstheme="minorHAnsi"/>
-        </w:rPr>
-        <w:t xml:space="preserve">, bei </w:t>
-      </w:r>
-      <w:r>
-        <w:rPr>
-          <w:rFonts w:asciiTheme="minorHAnsi" w:hAnsiTheme="minorHAnsi" w:cstheme="minorHAnsi"/>
-        </w:rPr>
-        <w:t>projekto saugojimui ir redagavimui naudosime „</w:t>
-      </w:r>
-      <w:proofErr w:type="spellStart"/>
-      <w:r>
-        <w:rPr>
-          <w:rFonts w:asciiTheme="minorHAnsi" w:hAnsiTheme="minorHAnsi" w:cstheme="minorHAnsi"/>
-        </w:rPr>
-        <w:t>GitHub</w:t>
-      </w:r>
-      <w:proofErr w:type="spellEnd"/>
-      <w:r>
-        <w:rPr>
-          <w:rFonts w:asciiTheme="minorHAnsi" w:hAnsiTheme="minorHAnsi" w:cstheme="minorHAnsi"/>
-        </w:rPr>
         <w:t>“ saugyklą.</w:t>
       </w:r>
     </w:p>
@@ -5594,6 +5588,599 @@
       </w:r>
       <w:bookmarkEnd w:id="14"/>
     </w:p>
+    <w:tbl>
+      <w:tblPr>
+        <w:tblStyle w:val="Lentelstinklelis"/>
+        <w:tblW w:w="0" w:type="auto"/>
+        <w:tblLook w:val="04A0" w:firstRow="1" w:lastRow="0" w:firstColumn="1" w:lastColumn="0" w:noHBand="0" w:noVBand="1"/>
+      </w:tblPr>
+      <w:tblGrid>
+        <w:gridCol w:w="4148"/>
+        <w:gridCol w:w="4148"/>
+      </w:tblGrid>
+      <w:tr>
+        <w:tc>
+          <w:tcPr>
+            <w:tcW w:w="4148" w:type="dxa"/>
+          </w:tcPr>
+          <w:p>
+            <w:pPr>
+              <w:jc w:val="both"/>
+              <w:rPr>
+                <w:rFonts w:asciiTheme="minorHAnsi" w:hAnsiTheme="minorHAnsi" w:cstheme="minorHAnsi"/>
+              </w:rPr>
+            </w:pPr>
+            <w:r>
+              <w:rPr>
+                <w:rFonts w:asciiTheme="minorHAnsi" w:hAnsiTheme="minorHAnsi" w:cstheme="minorHAnsi"/>
+              </w:rPr>
+              <w:t>Aurimas Rimkus</w:t>
+            </w:r>
+          </w:p>
+        </w:tc>
+        <w:tc>
+          <w:tcPr>
+            <w:tcW w:w="4148" w:type="dxa"/>
+          </w:tcPr>
+          <w:p>
+            <w:pPr>
+              <w:jc w:val="both"/>
+              <w:rPr>
+                <w:rFonts w:asciiTheme="minorHAnsi" w:hAnsiTheme="minorHAnsi" w:cstheme="minorHAnsi"/>
+              </w:rPr>
+            </w:pPr>
+            <w:r>
+              <w:rPr>
+                <w:rFonts w:asciiTheme="minorHAnsi" w:hAnsiTheme="minorHAnsi" w:cstheme="minorHAnsi"/>
+              </w:rPr>
+              <w:t>Darbuotojo ištrynimas</w:t>
+            </w:r>
+          </w:p>
+          <w:p>
+            <w:pPr>
+              <w:jc w:val="both"/>
+              <w:rPr>
+                <w:rFonts w:asciiTheme="minorHAnsi" w:hAnsiTheme="minorHAnsi" w:cstheme="minorHAnsi"/>
+              </w:rPr>
+            </w:pPr>
+            <w:r>
+              <w:rPr>
+                <w:rFonts w:asciiTheme="minorHAnsi" w:hAnsiTheme="minorHAnsi" w:cstheme="minorHAnsi"/>
+              </w:rPr>
+              <w:t>Darbuotojo įvedimas</w:t>
+            </w:r>
+          </w:p>
+          <w:p>
+            <w:pPr>
+              <w:jc w:val="both"/>
+              <w:rPr>
+                <w:rFonts w:asciiTheme="minorHAnsi" w:hAnsiTheme="minorHAnsi" w:cstheme="minorHAnsi"/>
+              </w:rPr>
+            </w:pPr>
+            <w:r>
+              <w:rPr>
+                <w:rFonts w:asciiTheme="minorHAnsi" w:hAnsiTheme="minorHAnsi" w:cstheme="minorHAnsi"/>
+              </w:rPr>
+              <w:t>Darbuotojo redagavimas</w:t>
+            </w:r>
+          </w:p>
+          <w:p>
+            <w:pPr>
+              <w:jc w:val="both"/>
+              <w:rPr>
+                <w:rFonts w:asciiTheme="minorHAnsi" w:hAnsiTheme="minorHAnsi" w:cstheme="minorHAnsi"/>
+              </w:rPr>
+            </w:pPr>
+            <w:r>
+              <w:rPr>
+                <w:rFonts w:asciiTheme="minorHAnsi" w:hAnsiTheme="minorHAnsi" w:cstheme="minorHAnsi"/>
+              </w:rPr>
+              <w:t>Darbuotojų sąrašo išvedimas</w:t>
+            </w:r>
+          </w:p>
+          <w:p>
+            <w:pPr>
+              <w:jc w:val="both"/>
+              <w:rPr>
+                <w:rFonts w:asciiTheme="minorHAnsi" w:hAnsiTheme="minorHAnsi" w:cstheme="minorHAnsi"/>
+              </w:rPr>
+            </w:pPr>
+            <w:r>
+              <w:rPr>
+                <w:rFonts w:asciiTheme="minorHAnsi" w:hAnsiTheme="minorHAnsi" w:cstheme="minorHAnsi"/>
+              </w:rPr>
+              <w:t>Darbuotojų paieška</w:t>
+            </w:r>
+          </w:p>
+          <w:p>
+            <w:pPr>
+              <w:jc w:val="both"/>
+              <w:rPr>
+                <w:rFonts w:asciiTheme="minorHAnsi" w:hAnsiTheme="minorHAnsi" w:cstheme="minorHAnsi"/>
+              </w:rPr>
+            </w:pPr>
+            <w:r>
+              <w:t>Darbo dienos ataskaitos užpildymas</w:t>
+            </w:r>
+          </w:p>
+          <w:p>
+            <w:pPr>
+              <w:jc w:val="both"/>
+              <w:rPr>
+                <w:rFonts w:asciiTheme="minorHAnsi" w:hAnsiTheme="minorHAnsi" w:cstheme="minorHAnsi"/>
+              </w:rPr>
+            </w:pPr>
+            <w:r>
+              <w:rPr>
+                <w:rFonts w:asciiTheme="minorHAnsi" w:hAnsiTheme="minorHAnsi" w:cstheme="minorHAnsi"/>
+              </w:rPr>
+              <w:t>Darbuotojų ataskaita (kiek kuris dirbo</w:t>
+            </w:r>
+            <w:r>
+              <w:rPr>
+                <w:rFonts w:asciiTheme="minorHAnsi" w:hAnsiTheme="minorHAnsi" w:cstheme="minorHAnsi"/>
+              </w:rPr>
+              <w:t xml:space="preserve"> šį </w:t>
+            </w:r>
+            <w:proofErr w:type="spellStart"/>
+            <w:r>
+              <w:rPr>
+                <w:rFonts w:asciiTheme="minorHAnsi" w:hAnsiTheme="minorHAnsi" w:cstheme="minorHAnsi"/>
+              </w:rPr>
+              <w:t>mėn</w:t>
+            </w:r>
+            <w:proofErr w:type="spellEnd"/>
+            <w:r>
+              <w:rPr>
+                <w:rFonts w:asciiTheme="minorHAnsi" w:hAnsiTheme="minorHAnsi" w:cstheme="minorHAnsi"/>
+              </w:rPr>
+              <w:t xml:space="preserve">, kokia alga, ir </w:t>
+            </w:r>
+            <w:proofErr w:type="spellStart"/>
+            <w:r>
+              <w:rPr>
+                <w:rFonts w:asciiTheme="minorHAnsi" w:hAnsiTheme="minorHAnsi" w:cstheme="minorHAnsi"/>
+              </w:rPr>
+              <w:t>kt</w:t>
+            </w:r>
+            <w:proofErr w:type="spellEnd"/>
+            <w:r>
+              <w:rPr>
+                <w:rFonts w:asciiTheme="minorHAnsi" w:hAnsiTheme="minorHAnsi" w:cstheme="minorHAnsi"/>
+              </w:rPr>
+              <w:t>)</w:t>
+            </w:r>
+          </w:p>
+        </w:tc>
+      </w:tr>
+      <w:tr>
+        <w:tc>
+          <w:tcPr>
+            <w:tcW w:w="4148" w:type="dxa"/>
+          </w:tcPr>
+          <w:p>
+            <w:pPr>
+              <w:jc w:val="both"/>
+              <w:rPr>
+                <w:rFonts w:asciiTheme="minorHAnsi" w:hAnsiTheme="minorHAnsi" w:cstheme="minorHAnsi"/>
+              </w:rPr>
+            </w:pPr>
+            <w:r>
+              <w:rPr>
+                <w:rFonts w:asciiTheme="minorHAnsi" w:hAnsiTheme="minorHAnsi" w:cstheme="minorHAnsi"/>
+              </w:rPr>
+              <w:t xml:space="preserve">Gabija </w:t>
+            </w:r>
+            <w:proofErr w:type="spellStart"/>
+            <w:r>
+              <w:rPr>
+                <w:rFonts w:asciiTheme="minorHAnsi" w:hAnsiTheme="minorHAnsi" w:cstheme="minorHAnsi"/>
+              </w:rPr>
+              <w:t>Tiliūtė</w:t>
+            </w:r>
+            <w:proofErr w:type="spellEnd"/>
+          </w:p>
+        </w:tc>
+        <w:tc>
+          <w:tcPr>
+            <w:tcW w:w="4148" w:type="dxa"/>
+          </w:tcPr>
+          <w:p>
+            <w:pPr>
+              <w:jc w:val="both"/>
+              <w:rPr>
+                <w:rFonts w:asciiTheme="minorHAnsi" w:hAnsiTheme="minorHAnsi" w:cstheme="minorHAnsi"/>
+              </w:rPr>
+            </w:pPr>
+            <w:r>
+              <w:rPr>
+                <w:rFonts w:asciiTheme="minorHAnsi" w:hAnsiTheme="minorHAnsi" w:cstheme="minorHAnsi"/>
+              </w:rPr>
+              <w:t xml:space="preserve">Kambario rezervacija (pasirinkimas iš laisvų </w:t>
+            </w:r>
+            <w:proofErr w:type="spellStart"/>
+            <w:r>
+              <w:rPr>
+                <w:rFonts w:asciiTheme="minorHAnsi" w:hAnsiTheme="minorHAnsi" w:cstheme="minorHAnsi"/>
+              </w:rPr>
+              <w:t>kamb</w:t>
+            </w:r>
+            <w:proofErr w:type="spellEnd"/>
+            <w:r>
+              <w:rPr>
+                <w:rFonts w:asciiTheme="minorHAnsi" w:hAnsiTheme="minorHAnsi" w:cstheme="minorHAnsi"/>
+              </w:rPr>
+              <w:t>.)</w:t>
+            </w:r>
+          </w:p>
+          <w:p>
+            <w:pPr>
+              <w:jc w:val="both"/>
+              <w:rPr>
+                <w:rFonts w:asciiTheme="minorHAnsi" w:hAnsiTheme="minorHAnsi" w:cstheme="minorHAnsi"/>
+              </w:rPr>
+            </w:pPr>
+            <w:r>
+              <w:rPr>
+                <w:rFonts w:asciiTheme="minorHAnsi" w:hAnsiTheme="minorHAnsi" w:cstheme="minorHAnsi"/>
+              </w:rPr>
+              <w:t>Kambario būsenos keitimas</w:t>
+            </w:r>
+          </w:p>
+          <w:p>
+            <w:pPr>
+              <w:jc w:val="both"/>
+              <w:rPr>
+                <w:rFonts w:asciiTheme="minorHAnsi" w:hAnsiTheme="minorHAnsi" w:cstheme="minorHAnsi"/>
+              </w:rPr>
+            </w:pPr>
+            <w:r>
+              <w:rPr>
+                <w:rFonts w:asciiTheme="minorHAnsi" w:hAnsiTheme="minorHAnsi" w:cstheme="minorHAnsi"/>
+              </w:rPr>
+              <w:t>Kambarių sąrašas</w:t>
+            </w:r>
+          </w:p>
+          <w:p>
+            <w:pPr>
+              <w:jc w:val="both"/>
+              <w:rPr>
+                <w:rFonts w:asciiTheme="minorHAnsi" w:hAnsiTheme="minorHAnsi" w:cstheme="minorHAnsi"/>
+              </w:rPr>
+            </w:pPr>
+            <w:r>
+              <w:rPr>
+                <w:rFonts w:asciiTheme="minorHAnsi" w:hAnsiTheme="minorHAnsi" w:cstheme="minorHAnsi"/>
+              </w:rPr>
+              <w:t>Kambarių paieška</w:t>
+            </w:r>
+          </w:p>
+          <w:p>
+            <w:pPr>
+              <w:jc w:val="both"/>
+              <w:rPr>
+                <w:rFonts w:asciiTheme="minorHAnsi" w:hAnsiTheme="minorHAnsi" w:cstheme="minorHAnsi"/>
+              </w:rPr>
+            </w:pPr>
+            <w:r>
+              <w:rPr>
+                <w:rFonts w:asciiTheme="minorHAnsi" w:hAnsiTheme="minorHAnsi" w:cstheme="minorHAnsi"/>
+              </w:rPr>
+              <w:t>Kambario pažymėjimas kaip su trūkumu</w:t>
+            </w:r>
+            <w:r>
+              <w:rPr>
+                <w:rFonts w:asciiTheme="minorHAnsi" w:hAnsiTheme="minorHAnsi" w:cstheme="minorHAnsi"/>
+              </w:rPr>
+              <w:t xml:space="preserve"> (parašyti koks trūkumas)/trūkumas ištaisytas</w:t>
+            </w:r>
+          </w:p>
+          <w:p>
+            <w:pPr>
+              <w:jc w:val="both"/>
+              <w:rPr>
+                <w:rFonts w:asciiTheme="minorHAnsi" w:hAnsiTheme="minorHAnsi" w:cstheme="minorHAnsi"/>
+              </w:rPr>
+            </w:pPr>
+            <w:r>
+              <w:rPr>
+                <w:rFonts w:asciiTheme="minorHAnsi" w:hAnsiTheme="minorHAnsi" w:cstheme="minorHAnsi"/>
+              </w:rPr>
+              <w:t>Kambario būsenos pokyčių istorija</w:t>
+            </w:r>
+          </w:p>
+          <w:p>
+            <w:pPr>
+              <w:jc w:val="both"/>
+              <w:rPr>
+                <w:rFonts w:asciiTheme="minorHAnsi" w:hAnsiTheme="minorHAnsi" w:cstheme="minorHAnsi"/>
+              </w:rPr>
+            </w:pPr>
+            <w:r>
+              <w:rPr>
+                <w:rFonts w:asciiTheme="minorHAnsi" w:hAnsiTheme="minorHAnsi" w:cstheme="minorHAnsi"/>
+              </w:rPr>
+              <w:t>***</w:t>
+            </w:r>
+            <w:bookmarkStart w:id="15" w:name="_GoBack"/>
+            <w:bookmarkEnd w:id="15"/>
+          </w:p>
+        </w:tc>
+      </w:tr>
+      <w:tr>
+        <w:tc>
+          <w:tcPr>
+            <w:tcW w:w="4148" w:type="dxa"/>
+          </w:tcPr>
+          <w:p>
+            <w:pPr>
+              <w:jc w:val="both"/>
+              <w:rPr>
+                <w:rFonts w:asciiTheme="minorHAnsi" w:hAnsiTheme="minorHAnsi" w:cstheme="minorHAnsi"/>
+              </w:rPr>
+            </w:pPr>
+            <w:r>
+              <w:rPr>
+                <w:rFonts w:asciiTheme="minorHAnsi" w:hAnsiTheme="minorHAnsi" w:cstheme="minorHAnsi"/>
+              </w:rPr>
+              <w:t>Ričardas Noreika</w:t>
+            </w:r>
+          </w:p>
+        </w:tc>
+        <w:tc>
+          <w:tcPr>
+            <w:tcW w:w="4148" w:type="dxa"/>
+          </w:tcPr>
+          <w:p>
+            <w:pPr>
+              <w:jc w:val="both"/>
+              <w:rPr>
+                <w:rFonts w:asciiTheme="minorHAnsi" w:hAnsiTheme="minorHAnsi" w:cstheme="minorHAnsi"/>
+              </w:rPr>
+            </w:pPr>
+            <w:r>
+              <w:rPr>
+                <w:rFonts w:asciiTheme="minorHAnsi" w:hAnsiTheme="minorHAnsi" w:cstheme="minorHAnsi"/>
+              </w:rPr>
+              <w:t>Daiktų į sandėlį pridėjimas</w:t>
+            </w:r>
+          </w:p>
+          <w:p>
+            <w:pPr>
+              <w:jc w:val="both"/>
+              <w:rPr>
+                <w:rFonts w:asciiTheme="minorHAnsi" w:hAnsiTheme="minorHAnsi" w:cstheme="minorHAnsi"/>
+              </w:rPr>
+            </w:pPr>
+            <w:r>
+              <w:rPr>
+                <w:rFonts w:asciiTheme="minorHAnsi" w:hAnsiTheme="minorHAnsi" w:cstheme="minorHAnsi"/>
+              </w:rPr>
+              <w:t>Daiktų iš sandėlio nurašymas</w:t>
+            </w:r>
+          </w:p>
+          <w:p>
+            <w:pPr>
+              <w:jc w:val="both"/>
+              <w:rPr>
+                <w:rFonts w:asciiTheme="minorHAnsi" w:hAnsiTheme="minorHAnsi" w:cstheme="minorHAnsi"/>
+              </w:rPr>
+            </w:pPr>
+            <w:r>
+              <w:rPr>
+                <w:rFonts w:asciiTheme="minorHAnsi" w:hAnsiTheme="minorHAnsi" w:cstheme="minorHAnsi"/>
+              </w:rPr>
+              <w:t>Daiktų iš sandėlio panaudojimas užsakymui</w:t>
+            </w:r>
+          </w:p>
+          <w:p>
+            <w:pPr>
+              <w:jc w:val="both"/>
+              <w:rPr>
+                <w:rFonts w:asciiTheme="minorHAnsi" w:hAnsiTheme="minorHAnsi" w:cstheme="minorHAnsi"/>
+              </w:rPr>
+            </w:pPr>
+            <w:r>
+              <w:rPr>
+                <w:rFonts w:asciiTheme="minorHAnsi" w:hAnsiTheme="minorHAnsi" w:cstheme="minorHAnsi"/>
+              </w:rPr>
+              <w:t>Užsakymo sukūrimas sandėliui (prašymas)</w:t>
+            </w:r>
+          </w:p>
+          <w:p>
+            <w:pPr>
+              <w:jc w:val="both"/>
+              <w:rPr>
+                <w:rFonts w:asciiTheme="minorHAnsi" w:hAnsiTheme="minorHAnsi" w:cstheme="minorHAnsi"/>
+              </w:rPr>
+            </w:pPr>
+            <w:r>
+              <w:rPr>
+                <w:rFonts w:asciiTheme="minorHAnsi" w:hAnsiTheme="minorHAnsi" w:cstheme="minorHAnsi"/>
+              </w:rPr>
+              <w:t>Užsakymo būsenos keitimas</w:t>
+            </w:r>
+          </w:p>
+          <w:p>
+            <w:pPr>
+              <w:jc w:val="both"/>
+            </w:pPr>
+            <w:r>
+              <w:rPr>
+                <w:rFonts w:asciiTheme="minorHAnsi" w:hAnsiTheme="minorHAnsi" w:cstheme="minorHAnsi"/>
+              </w:rPr>
+              <w:t>Sandėlio daiktų sąrašas</w:t>
+            </w:r>
+          </w:p>
+          <w:p>
+            <w:pPr>
+              <w:jc w:val="both"/>
+              <w:rPr>
+                <w:rFonts w:asciiTheme="minorHAnsi" w:hAnsiTheme="minorHAnsi" w:cstheme="minorHAnsi"/>
+              </w:rPr>
+            </w:pPr>
+            <w:r>
+              <w:rPr>
+                <w:rFonts w:asciiTheme="minorHAnsi" w:hAnsiTheme="minorHAnsi" w:cstheme="minorHAnsi"/>
+              </w:rPr>
+              <w:lastRenderedPageBreak/>
+              <w:t>Mėnesinė sandėlio ataskaita</w:t>
+            </w:r>
+          </w:p>
+        </w:tc>
+      </w:tr>
+      <w:tr>
+        <w:tc>
+          <w:tcPr>
+            <w:tcW w:w="4148" w:type="dxa"/>
+          </w:tcPr>
+          <w:p>
+            <w:pPr>
+              <w:jc w:val="both"/>
+              <w:rPr>
+                <w:rFonts w:asciiTheme="minorHAnsi" w:hAnsiTheme="minorHAnsi" w:cstheme="minorHAnsi"/>
+              </w:rPr>
+            </w:pPr>
+            <w:r>
+              <w:rPr>
+                <w:rFonts w:asciiTheme="minorHAnsi" w:hAnsiTheme="minorHAnsi" w:cstheme="minorHAnsi"/>
+              </w:rPr>
+              <w:lastRenderedPageBreak/>
+              <w:t xml:space="preserve">Marius </w:t>
+            </w:r>
+            <w:proofErr w:type="spellStart"/>
+            <w:r>
+              <w:rPr>
+                <w:rFonts w:asciiTheme="minorHAnsi" w:hAnsiTheme="minorHAnsi" w:cstheme="minorHAnsi"/>
+              </w:rPr>
+              <w:t>Jaskūnas</w:t>
+            </w:r>
+            <w:proofErr w:type="spellEnd"/>
+          </w:p>
+        </w:tc>
+        <w:tc>
+          <w:tcPr>
+            <w:tcW w:w="4148" w:type="dxa"/>
+          </w:tcPr>
+          <w:p>
+            <w:pPr>
+              <w:jc w:val="both"/>
+              <w:rPr>
+                <w:rFonts w:asciiTheme="minorHAnsi" w:hAnsiTheme="minorHAnsi" w:cstheme="minorHAnsi"/>
+              </w:rPr>
+            </w:pPr>
+            <w:r>
+              <w:rPr>
+                <w:rFonts w:asciiTheme="minorHAnsi" w:hAnsiTheme="minorHAnsi" w:cstheme="minorHAnsi"/>
+              </w:rPr>
+              <w:t xml:space="preserve">Skundų/atsiliepimų </w:t>
+            </w:r>
+            <w:r>
+              <w:rPr>
+                <w:rFonts w:asciiTheme="minorHAnsi" w:hAnsiTheme="minorHAnsi" w:cstheme="minorHAnsi"/>
+              </w:rPr>
+              <w:t>posistemė</w:t>
+            </w:r>
+          </w:p>
+          <w:p>
+            <w:pPr>
+              <w:jc w:val="both"/>
+              <w:rPr>
+                <w:rFonts w:asciiTheme="minorHAnsi" w:hAnsiTheme="minorHAnsi" w:cstheme="minorHAnsi"/>
+              </w:rPr>
+            </w:pPr>
+            <w:r>
+              <w:rPr>
+                <w:rFonts w:asciiTheme="minorHAnsi" w:hAnsiTheme="minorHAnsi" w:cstheme="minorHAnsi"/>
+              </w:rPr>
+              <w:t xml:space="preserve">Vartotojo pranešimo apie bėdas kambaryje </w:t>
+            </w:r>
+            <w:r>
+              <w:rPr>
+                <w:rFonts w:asciiTheme="minorHAnsi" w:hAnsiTheme="minorHAnsi" w:cstheme="minorHAnsi"/>
+              </w:rPr>
+              <w:t>posistemė</w:t>
+            </w:r>
+          </w:p>
+          <w:p>
+            <w:pPr>
+              <w:jc w:val="both"/>
+              <w:rPr>
+                <w:rFonts w:asciiTheme="minorHAnsi" w:hAnsiTheme="minorHAnsi" w:cstheme="minorHAnsi"/>
+              </w:rPr>
+            </w:pPr>
+            <w:r>
+              <w:rPr>
+                <w:rFonts w:asciiTheme="minorHAnsi" w:hAnsiTheme="minorHAnsi" w:cstheme="minorHAnsi"/>
+              </w:rPr>
+              <w:t xml:space="preserve">Papildomų paslaugų </w:t>
+            </w:r>
+            <w:r>
+              <w:rPr>
+                <w:rFonts w:asciiTheme="minorHAnsi" w:hAnsiTheme="minorHAnsi" w:cstheme="minorHAnsi"/>
+              </w:rPr>
+              <w:t>posistemė</w:t>
+            </w:r>
+          </w:p>
+          <w:p>
+            <w:pPr>
+              <w:jc w:val="both"/>
+              <w:rPr>
+                <w:rFonts w:asciiTheme="minorHAnsi" w:hAnsiTheme="minorHAnsi" w:cstheme="minorHAnsi"/>
+              </w:rPr>
+            </w:pPr>
+            <w:r>
+              <w:rPr>
+                <w:rFonts w:asciiTheme="minorHAnsi" w:hAnsiTheme="minorHAnsi" w:cstheme="minorHAnsi"/>
+              </w:rPr>
+              <w:t>Nuolaidų posistemė</w:t>
+            </w:r>
+          </w:p>
+          <w:p>
+            <w:pPr>
+              <w:jc w:val="both"/>
+              <w:rPr>
+                <w:rFonts w:asciiTheme="minorHAnsi" w:hAnsiTheme="minorHAnsi" w:cstheme="minorHAnsi"/>
+              </w:rPr>
+            </w:pPr>
+            <w:r>
+              <w:rPr>
+                <w:rFonts w:asciiTheme="minorHAnsi" w:hAnsiTheme="minorHAnsi" w:cstheme="minorHAnsi"/>
+              </w:rPr>
+              <w:t>Pramogų posistemė</w:t>
+            </w:r>
+          </w:p>
+          <w:p>
+            <w:pPr>
+              <w:jc w:val="both"/>
+              <w:rPr>
+                <w:rFonts w:asciiTheme="minorHAnsi" w:hAnsiTheme="minorHAnsi" w:cstheme="minorHAnsi"/>
+              </w:rPr>
+            </w:pPr>
+            <w:r>
+              <w:rPr>
+                <w:rFonts w:asciiTheme="minorHAnsi" w:hAnsiTheme="minorHAnsi" w:cstheme="minorHAnsi"/>
+              </w:rPr>
+              <w:t>***</w:t>
+            </w:r>
+          </w:p>
+          <w:p>
+            <w:pPr>
+              <w:jc w:val="both"/>
+              <w:rPr>
+                <w:rFonts w:asciiTheme="minorHAnsi" w:hAnsiTheme="minorHAnsi" w:cstheme="minorHAnsi"/>
+              </w:rPr>
+            </w:pPr>
+            <w:r>
+              <w:rPr>
+                <w:rFonts w:asciiTheme="minorHAnsi" w:hAnsiTheme="minorHAnsi" w:cstheme="minorHAnsi"/>
+              </w:rPr>
+              <w:t>***</w:t>
+            </w:r>
+          </w:p>
+        </w:tc>
+      </w:tr>
+    </w:tbl>
     <w:p>
       <w:pPr>
         <w:ind w:firstLine="426"/>
@@ -5602,29 +6189,6 @@
           <w:rFonts w:asciiTheme="minorHAnsi" w:hAnsiTheme="minorHAnsi" w:cstheme="minorHAnsi"/>
         </w:rPr>
       </w:pPr>
-      <w:r>
-        <w:rPr>
-          <w:rFonts w:asciiTheme="minorHAnsi" w:hAnsiTheme="minorHAnsi" w:cstheme="minorHAnsi"/>
-        </w:rPr>
-        <w:t xml:space="preserve">Darbų sąrašas ir </w:t>
-      </w:r>
-      <w:r>
-        <w:rPr>
-          <w:rFonts w:asciiTheme="minorHAnsi" w:hAnsiTheme="minorHAnsi" w:cstheme="minorHAnsi"/>
-        </w:rPr>
-        <w:t>pasiskirstymas atsakomybėmis lentelės formatu, spalvinės legendos kiekvieno komandos nario darbo dalims identifikuoti.</w:t>
-      </w:r>
-    </w:p>
-    <w:p>
-      <w:pPr>
-        <w:ind w:firstLine="426"/>
-        <w:jc w:val="both"/>
-        <w:rPr>
-          <w:rFonts w:asciiTheme="minorHAnsi" w:hAnsiTheme="minorHAnsi" w:cstheme="minorHAnsi"/>
-        </w:rPr>
-      </w:pPr>
-      <w:bookmarkStart w:id="15" w:name="_GoBack"/>
-      <w:bookmarkEnd w:id="15"/>
     </w:p>
     <w:p>
       <w:pPr>
@@ -6637,27 +7201,14 @@
         <w:pStyle w:val="Antrat"/>
         <w:jc w:val="center"/>
       </w:pPr>
-      <w:r>
-        <w:fldChar w:fldCharType="begin"/>
-      </w:r>
-      <w:r>
-        <w:instrText xml:space="preserve"> SEQ pav. \* ARABIC </w:instrText>
-      </w:r>
-      <w:r>
-        <w:fldChar w:fldCharType="separate"/>
-      </w:r>
-      <w:r>
-        <w:rPr>
-          <w:noProof/>
-        </w:rPr>
-        <w:t>8</w:t>
-      </w:r>
-      <w:r>
-        <w:rPr>
-          <w:noProof/>
-        </w:rPr>
-        <w:fldChar w:fldCharType="end"/>
-      </w:r>
+      <w:fldSimple w:instr=" SEQ pav. \* ARABIC ">
+        <w:r>
+          <w:rPr>
+            <w:noProof/>
+          </w:rPr>
+          <w:t>8</w:t>
+        </w:r>
+      </w:fldSimple>
       <w:r>
         <w:t xml:space="preserve"> pav. Duomenų srautų diagrama </w:t>
       </w:r>
@@ -7509,7 +8060,7 @@
 </file>
 
 <file path=word/endnotes.xml><?xml version="1.0" encoding="utf-8"?>
-<w:endnotes xmlns:wpc="http://schemas.microsoft.com/office/word/2010/wordprocessingCanvas" xmlns:cx="http://schemas.microsoft.com/office/drawing/2014/chartex" xmlns:cx1="http://schemas.microsoft.com/office/drawing/2015/9/8/chartex" xmlns:cx2="http://schemas.microsoft.com/office/drawing/2015/10/21/chartex" xmlns:cx3="http://schemas.microsoft.com/office/drawing/2016/5/9/chartex" xmlns:cx4="http://schemas.microsoft.com/office/drawing/2016/5/10/chartex" xmlns:cx5="http://schemas.microsoft.com/office/drawing/2016/5/11/chartex" xmlns:cx6="http://schemas.microsoft.com/office/drawing/2016/5/12/chartex" xmlns:cx7="http://schemas.microsoft.com/office/drawing/2016/5/13/chartex" xmlns:cx8="http://schemas.microsoft.com/office/drawing/2016/5/14/chartex" xmlns:mc="http://schemas.openxmlformats.org/markup-compatibility/2006" xmlns:aink="http://schemas.microsoft.com/office/drawing/2016/ink" xmlns:am3d="http://schemas.microsoft.com/office/drawing/2017/model3d" xmlns:o="urn:schemas-microsoft-com:office:office" xmlns:r="http://schemas.openxmlformats.org/officeDocument/2006/relationships" xmlns:m="http://schemas.openxmlformats.org/officeDocument/2006/math" xmlns:v="urn:schemas-microsoft-com:vml" xmlns:wp14="http://schemas.microsoft.com/office/word/2010/wordprocessingDrawing" xmlns:wp="http://schemas.openxmlformats.org/drawingml/2006/wordprocessingDrawing" xmlns:w10="urn:schemas-microsoft-com:office:word" xmlns:w="http://schemas.openxmlformats.org/wordprocessingml/2006/main" xmlns:w14="http://schemas.microsoft.com/office/word/2010/wordml" xmlns:w15="http://schemas.microsoft.com/office/word/2012/wordml" xmlns:w16cid="http://schemas.microsoft.com/office/word/2016/wordml/cid" xmlns:w16se="http://schemas.microsoft.com/office/word/2015/wordml/symex" xmlns:wpg="http://schemas.microsoft.com/office/word/2010/wordprocessingGroup" xmlns:wpi="http://schemas.microsoft.com/office/word/2010/wordprocessingInk" xmlns:wne="http://schemas.microsoft.com/office/word/2006/wordml" xmlns:wps="http://schemas.microsoft.com/office/word/2010/wordprocessingShape" mc:Ignorable="w14 w15 w16se w16cid wp14">
+<w:endnotes xmlns:wpc="http://schemas.microsoft.com/office/word/2010/wordprocessingCanvas" xmlns:cx="http://schemas.microsoft.com/office/drawing/2014/chartex" xmlns:cx1="http://schemas.microsoft.com/office/drawing/2015/9/8/chartex" xmlns:cx2="http://schemas.microsoft.com/office/drawing/2015/10/21/chartex" xmlns:cx3="http://schemas.microsoft.com/office/drawing/2016/5/9/chartex" xmlns:cx4="http://schemas.microsoft.com/office/drawing/2016/5/10/chartex" xmlns:cx5="http://schemas.microsoft.com/office/drawing/2016/5/11/chartex" xmlns:mc="http://schemas.openxmlformats.org/markup-compatibility/2006" xmlns:o="urn:schemas-microsoft-com:office:office" xmlns:r="http://schemas.openxmlformats.org/officeDocument/2006/relationships" xmlns:m="http://schemas.openxmlformats.org/officeDocument/2006/math" xmlns:v="urn:schemas-microsoft-com:vml" xmlns:wp14="http://schemas.microsoft.com/office/word/2010/wordprocessingDrawing" xmlns:wp="http://schemas.openxmlformats.org/drawingml/2006/wordprocessingDrawing" xmlns:w10="urn:schemas-microsoft-com:office:word" xmlns:w="http://schemas.openxmlformats.org/wordprocessingml/2006/main" xmlns:w14="http://schemas.microsoft.com/office/word/2010/wordml" xmlns:w15="http://schemas.microsoft.com/office/word/2012/wordml" xmlns:w16se="http://schemas.microsoft.com/office/word/2015/wordml/symex" xmlns:wpg="http://schemas.microsoft.com/office/word/2010/wordprocessingGroup" xmlns:wpi="http://schemas.microsoft.com/office/word/2010/wordprocessingInk" xmlns:wne="http://schemas.microsoft.com/office/word/2006/wordml" xmlns:wps="http://schemas.microsoft.com/office/word/2010/wordprocessingShape" mc:Ignorable="w14 w15 w16se wp14">
   <w:endnote w:type="separator" w:id="-1">
     <w:p>
       <w:r>
@@ -7528,7 +8079,7 @@
 </file>
 
 <file path=word/footer1.xml><?xml version="1.0" encoding="utf-8"?>
-<w:ftr xmlns:wpc="http://schemas.microsoft.com/office/word/2010/wordprocessingCanvas" xmlns:cx="http://schemas.microsoft.com/office/drawing/2014/chartex" xmlns:cx1="http://schemas.microsoft.com/office/drawing/2015/9/8/chartex" xmlns:cx2="http://schemas.microsoft.com/office/drawing/2015/10/21/chartex" xmlns:cx3="http://schemas.microsoft.com/office/drawing/2016/5/9/chartex" xmlns:cx4="http://schemas.microsoft.com/office/drawing/2016/5/10/chartex" xmlns:cx5="http://schemas.microsoft.com/office/drawing/2016/5/11/chartex" xmlns:cx6="http://schemas.microsoft.com/office/drawing/2016/5/12/chartex" xmlns:cx7="http://schemas.microsoft.com/office/drawing/2016/5/13/chartex" xmlns:cx8="http://schemas.microsoft.com/office/drawing/2016/5/14/chartex" xmlns:mc="http://schemas.openxmlformats.org/markup-compatibility/2006" xmlns:aink="http://schemas.microsoft.com/office/drawing/2016/ink" xmlns:am3d="http://schemas.microsoft.com/office/drawing/2017/model3d" xmlns:o="urn:schemas-microsoft-com:office:office" xmlns:r="http://schemas.openxmlformats.org/officeDocument/2006/relationships" xmlns:m="http://schemas.openxmlformats.org/officeDocument/2006/math" xmlns:v="urn:schemas-microsoft-com:vml" xmlns:wp14="http://schemas.microsoft.com/office/word/2010/wordprocessingDrawing" xmlns:wp="http://schemas.openxmlformats.org/drawingml/2006/wordprocessingDrawing" xmlns:w10="urn:schemas-microsoft-com:office:word" xmlns:w="http://schemas.openxmlformats.org/wordprocessingml/2006/main" xmlns:w14="http://schemas.microsoft.com/office/word/2010/wordml" xmlns:w15="http://schemas.microsoft.com/office/word/2012/wordml" xmlns:w16cid="http://schemas.microsoft.com/office/word/2016/wordml/cid" xmlns:w16se="http://schemas.microsoft.com/office/word/2015/wordml/symex" xmlns:wpg="http://schemas.microsoft.com/office/word/2010/wordprocessingGroup" xmlns:wpi="http://schemas.microsoft.com/office/word/2010/wordprocessingInk" xmlns:wne="http://schemas.microsoft.com/office/word/2006/wordml" xmlns:wps="http://schemas.microsoft.com/office/word/2010/wordprocessingShape" mc:Ignorable="w14 w15 w16se w16cid wp14">
+<w:ftr xmlns:wpc="http://schemas.microsoft.com/office/word/2010/wordprocessingCanvas" xmlns:cx="http://schemas.microsoft.com/office/drawing/2014/chartex" xmlns:cx1="http://schemas.microsoft.com/office/drawing/2015/9/8/chartex" xmlns:cx2="http://schemas.microsoft.com/office/drawing/2015/10/21/chartex" xmlns:cx3="http://schemas.microsoft.com/office/drawing/2016/5/9/chartex" xmlns:cx4="http://schemas.microsoft.com/office/drawing/2016/5/10/chartex" xmlns:cx5="http://schemas.microsoft.com/office/drawing/2016/5/11/chartex" xmlns:mc="http://schemas.openxmlformats.org/markup-compatibility/2006" xmlns:o="urn:schemas-microsoft-com:office:office" xmlns:r="http://schemas.openxmlformats.org/officeDocument/2006/relationships" xmlns:m="http://schemas.openxmlformats.org/officeDocument/2006/math" xmlns:v="urn:schemas-microsoft-com:vml" xmlns:wp14="http://schemas.microsoft.com/office/word/2010/wordprocessingDrawing" xmlns:wp="http://schemas.openxmlformats.org/drawingml/2006/wordprocessingDrawing" xmlns:w10="urn:schemas-microsoft-com:office:word" xmlns:w="http://schemas.openxmlformats.org/wordprocessingml/2006/main" xmlns:w14="http://schemas.microsoft.com/office/word/2010/wordml" xmlns:w15="http://schemas.microsoft.com/office/word/2012/wordml" xmlns:w16se="http://schemas.microsoft.com/office/word/2015/wordml/symex" xmlns:wpg="http://schemas.microsoft.com/office/word/2010/wordprocessingGroup" xmlns:wpi="http://schemas.microsoft.com/office/word/2010/wordprocessingInk" xmlns:wne="http://schemas.microsoft.com/office/word/2006/wordml" xmlns:wps="http://schemas.microsoft.com/office/word/2010/wordprocessingShape" mc:Ignorable="w14 w15 w16se wp14">
   <w:p>
     <w:pPr>
       <w:pStyle w:val="Porat"/>
@@ -7547,7 +8098,7 @@
       <w:rPr>
         <w:noProof/>
       </w:rPr>
-      <w:t>5</w:t>
+      <w:t>6</w:t>
     </w:r>
     <w:r>
       <w:rPr>
@@ -7565,7 +8116,7 @@
 </file>
 
 <file path=word/footnotes.xml><?xml version="1.0" encoding="utf-8"?>
-<w:footnotes xmlns:wpc="http://schemas.microsoft.com/office/word/2010/wordprocessingCanvas" xmlns:cx="http://schemas.microsoft.com/office/drawing/2014/chartex" xmlns:cx1="http://schemas.microsoft.com/office/drawing/2015/9/8/chartex" xmlns:cx2="http://schemas.microsoft.com/office/drawing/2015/10/21/chartex" xmlns:cx3="http://schemas.microsoft.com/office/drawing/2016/5/9/chartex" xmlns:cx4="http://schemas.microsoft.com/office/drawing/2016/5/10/chartex" xmlns:cx5="http://schemas.microsoft.com/office/drawing/2016/5/11/chartex" xmlns:cx6="http://schemas.microsoft.com/office/drawing/2016/5/12/chartex" xmlns:cx7="http://schemas.microsoft.com/office/drawing/2016/5/13/chartex" xmlns:cx8="http://schemas.microsoft.com/office/drawing/2016/5/14/chartex" xmlns:mc="http://schemas.openxmlformats.org/markup-compatibility/2006" xmlns:aink="http://schemas.microsoft.com/office/drawing/2016/ink" xmlns:am3d="http://schemas.microsoft.com/office/drawing/2017/model3d" xmlns:o="urn:schemas-microsoft-com:office:office" xmlns:r="http://schemas.openxmlformats.org/officeDocument/2006/relationships" xmlns:m="http://schemas.openxmlformats.org/officeDocument/2006/math" xmlns:v="urn:schemas-microsoft-com:vml" xmlns:wp14="http://schemas.microsoft.com/office/word/2010/wordprocessingDrawing" xmlns:wp="http://schemas.openxmlformats.org/drawingml/2006/wordprocessingDrawing" xmlns:w10="urn:schemas-microsoft-com:office:word" xmlns:w="http://schemas.openxmlformats.org/wordprocessingml/2006/main" xmlns:w14="http://schemas.microsoft.com/office/word/2010/wordml" xmlns:w15="http://schemas.microsoft.com/office/word/2012/wordml" xmlns:w16cid="http://schemas.microsoft.com/office/word/2016/wordml/cid" xmlns:w16se="http://schemas.microsoft.com/office/word/2015/wordml/symex" xmlns:wpg="http://schemas.microsoft.com/office/word/2010/wordprocessingGroup" xmlns:wpi="http://schemas.microsoft.com/office/word/2010/wordprocessingInk" xmlns:wne="http://schemas.microsoft.com/office/word/2006/wordml" xmlns:wps="http://schemas.microsoft.com/office/word/2010/wordprocessingShape" mc:Ignorable="w14 w15 w16se w16cid wp14">
+<w:footnotes xmlns:wpc="http://schemas.microsoft.com/office/word/2010/wordprocessingCanvas" xmlns:cx="http://schemas.microsoft.com/office/drawing/2014/chartex" xmlns:cx1="http://schemas.microsoft.com/office/drawing/2015/9/8/chartex" xmlns:cx2="http://schemas.microsoft.com/office/drawing/2015/10/21/chartex" xmlns:cx3="http://schemas.microsoft.com/office/drawing/2016/5/9/chartex" xmlns:cx4="http://schemas.microsoft.com/office/drawing/2016/5/10/chartex" xmlns:cx5="http://schemas.microsoft.com/office/drawing/2016/5/11/chartex" xmlns:mc="http://schemas.openxmlformats.org/markup-compatibility/2006" xmlns:o="urn:schemas-microsoft-com:office:office" xmlns:r="http://schemas.openxmlformats.org/officeDocument/2006/relationships" xmlns:m="http://schemas.openxmlformats.org/officeDocument/2006/math" xmlns:v="urn:schemas-microsoft-com:vml" xmlns:wp14="http://schemas.microsoft.com/office/word/2010/wordprocessingDrawing" xmlns:wp="http://schemas.openxmlformats.org/drawingml/2006/wordprocessingDrawing" xmlns:w10="urn:schemas-microsoft-com:office:word" xmlns:w="http://schemas.openxmlformats.org/wordprocessingml/2006/main" xmlns:w14="http://schemas.microsoft.com/office/word/2010/wordml" xmlns:w15="http://schemas.microsoft.com/office/word/2012/wordml" xmlns:w16se="http://schemas.microsoft.com/office/word/2015/wordml/symex" xmlns:wpg="http://schemas.microsoft.com/office/word/2010/wordprocessingGroup" xmlns:wpi="http://schemas.microsoft.com/office/word/2010/wordprocessingInk" xmlns:wne="http://schemas.microsoft.com/office/word/2006/wordml" xmlns:wps="http://schemas.microsoft.com/office/word/2010/wordprocessingShape" mc:Ignorable="w14 w15 w16se wp14">
   <w:footnote w:type="separator" w:id="-1">
     <w:p>
       <w:r>
@@ -7584,7 +8135,7 @@
 </file>
 
 <file path=word/numbering.xml><?xml version="1.0" encoding="utf-8"?>
-<w:numbering xmlns:wpc="http://schemas.microsoft.com/office/word/2010/wordprocessingCanvas" xmlns:cx="http://schemas.microsoft.com/office/drawing/2014/chartex" xmlns:cx1="http://schemas.microsoft.com/office/drawing/2015/9/8/chartex" xmlns:cx2="http://schemas.microsoft.com/office/drawing/2015/10/21/chartex" xmlns:cx3="http://schemas.microsoft.com/office/drawing/2016/5/9/chartex" xmlns:cx4="http://schemas.microsoft.com/office/drawing/2016/5/10/chartex" xmlns:cx5="http://schemas.microsoft.com/office/drawing/2016/5/11/chartex" xmlns:cx6="http://schemas.microsoft.com/office/drawing/2016/5/12/chartex" xmlns:cx7="http://schemas.microsoft.com/office/drawing/2016/5/13/chartex" xmlns:cx8="http://schemas.microsoft.com/office/drawing/2016/5/14/chartex" xmlns:mc="http://schemas.openxmlformats.org/markup-compatibility/2006" xmlns:aink="http://schemas.microsoft.com/office/drawing/2016/ink" xmlns:am3d="http://schemas.microsoft.com/office/drawing/2017/model3d" xmlns:o="urn:schemas-microsoft-com:office:office" xmlns:r="http://schemas.openxmlformats.org/officeDocument/2006/relationships" xmlns:m="http://schemas.openxmlformats.org/officeDocument/2006/math" xmlns:v="urn:schemas-microsoft-com:vml" xmlns:wp14="http://schemas.microsoft.com/office/word/2010/wordprocessingDrawing" xmlns:wp="http://schemas.openxmlformats.org/drawingml/2006/wordprocessingDrawing" xmlns:w10="urn:schemas-microsoft-com:office:word" xmlns:w="http://schemas.openxmlformats.org/wordprocessingml/2006/main" xmlns:w14="http://schemas.microsoft.com/office/word/2010/wordml" xmlns:w15="http://schemas.microsoft.com/office/word/2012/wordml" xmlns:w16cid="http://schemas.microsoft.com/office/word/2016/wordml/cid" xmlns:w16se="http://schemas.microsoft.com/office/word/2015/wordml/symex" xmlns:wpg="http://schemas.microsoft.com/office/word/2010/wordprocessingGroup" xmlns:wpi="http://schemas.microsoft.com/office/word/2010/wordprocessingInk" xmlns:wne="http://schemas.microsoft.com/office/word/2006/wordml" xmlns:wps="http://schemas.microsoft.com/office/word/2010/wordprocessingShape" mc:Ignorable="w14 w15 w16se w16cid wp14">
+<w:numbering xmlns:wpc="http://schemas.microsoft.com/office/word/2010/wordprocessingCanvas" xmlns:cx="http://schemas.microsoft.com/office/drawing/2014/chartex" xmlns:cx1="http://schemas.microsoft.com/office/drawing/2015/9/8/chartex" xmlns:cx2="http://schemas.microsoft.com/office/drawing/2015/10/21/chartex" xmlns:cx3="http://schemas.microsoft.com/office/drawing/2016/5/9/chartex" xmlns:cx4="http://schemas.microsoft.com/office/drawing/2016/5/10/chartex" xmlns:cx5="http://schemas.microsoft.com/office/drawing/2016/5/11/chartex" xmlns:mc="http://schemas.openxmlformats.org/markup-compatibility/2006" xmlns:o="urn:schemas-microsoft-com:office:office" xmlns:r="http://schemas.openxmlformats.org/officeDocument/2006/relationships" xmlns:m="http://schemas.openxmlformats.org/officeDocument/2006/math" xmlns:v="urn:schemas-microsoft-com:vml" xmlns:wp14="http://schemas.microsoft.com/office/word/2010/wordprocessingDrawing" xmlns:wp="http://schemas.openxmlformats.org/drawingml/2006/wordprocessingDrawing" xmlns:w10="urn:schemas-microsoft-com:office:word" xmlns:w="http://schemas.openxmlformats.org/wordprocessingml/2006/main" xmlns:w14="http://schemas.microsoft.com/office/word/2010/wordml" xmlns:w15="http://schemas.microsoft.com/office/word/2012/wordml" xmlns:w16se="http://schemas.microsoft.com/office/word/2015/wordml/symex" xmlns:wpg="http://schemas.microsoft.com/office/word/2010/wordprocessingGroup" xmlns:wpi="http://schemas.microsoft.com/office/word/2010/wordprocessingInk" xmlns:wne="http://schemas.microsoft.com/office/word/2006/wordml" xmlns:wps="http://schemas.microsoft.com/office/word/2010/wordprocessingShape" mc:Ignorable="w14 w15 w16se wp14">
   <w:abstractNum w:abstractNumId="0" w15:restartNumberingAfterBreak="0">
     <w:nsid w:val="0BE57B6D"/>
     <w:multiLevelType w:val="multilevel"/>
@@ -8691,7 +9242,7 @@
 </file>
 
 <file path=word/styles.xml><?xml version="1.0" encoding="utf-8"?>
-<w:styles xmlns:mc="http://schemas.openxmlformats.org/markup-compatibility/2006" xmlns:r="http://schemas.openxmlformats.org/officeDocument/2006/relationships" xmlns:w="http://schemas.openxmlformats.org/wordprocessingml/2006/main" xmlns:w14="http://schemas.microsoft.com/office/word/2010/wordml" xmlns:w15="http://schemas.microsoft.com/office/word/2012/wordml" xmlns:w16cid="http://schemas.microsoft.com/office/word/2016/wordml/cid" xmlns:w16se="http://schemas.microsoft.com/office/word/2015/wordml/symex" mc:Ignorable="w14 w15 w16se w16cid">
+<w:styles xmlns:mc="http://schemas.openxmlformats.org/markup-compatibility/2006" xmlns:r="http://schemas.openxmlformats.org/officeDocument/2006/relationships" xmlns:w="http://schemas.openxmlformats.org/wordprocessingml/2006/main" xmlns:w14="http://schemas.microsoft.com/office/word/2010/wordml" xmlns:w15="http://schemas.microsoft.com/office/word/2012/wordml" xmlns:w16se="http://schemas.microsoft.com/office/word/2015/wordml/symex" mc:Ignorable="w14 w15 w16se">
   <w:docDefaults>
     <w:rPrDefault>
       <w:rPr>
@@ -8701,7 +9252,7 @@
     </w:rPrDefault>
     <w:pPrDefault/>
   </w:docDefaults>
-  <w:latentStyles w:defLockedState="0" w:defUIPriority="0" w:defSemiHidden="0" w:defUnhideWhenUsed="0" w:defQFormat="0" w:count="375">
+  <w:latentStyles w:defLockedState="0" w:defUIPriority="0" w:defSemiHidden="0" w:defUnhideWhenUsed="0" w:defQFormat="0" w:count="374">
     <w:lsdException w:name="Normal" w:qFormat="1"/>
     <w:lsdException w:name="heading 1" w:qFormat="1"/>
     <w:lsdException w:name="heading 2" w:qFormat="1"/>
@@ -8721,6 +9272,7 @@
     <w:lsdException w:name="HTML Preformatted" w:semiHidden="1" w:unhideWhenUsed="1"/>
     <w:lsdException w:name="HTML Sample" w:semiHidden="1" w:unhideWhenUsed="1"/>
     <w:lsdException w:name="HTML Variable" w:semiHidden="1" w:unhideWhenUsed="1"/>
+    <w:lsdException w:name="Normal Table" w:semiHidden="1" w:unhideWhenUsed="1"/>
     <w:lsdException w:name="No List" w:semiHidden="1" w:unhideWhenUsed="1"/>
     <w:lsdException w:name="Outline List 1" w:semiHidden="1" w:unhideWhenUsed="1"/>
     <w:lsdException w:name="Outline List 2" w:semiHidden="1" w:unhideWhenUsed="1"/>
@@ -8763,8 +9315,10 @@
     <w:lsdException w:name="Table Elegant" w:semiHidden="1" w:unhideWhenUsed="1"/>
     <w:lsdException w:name="Table Professional" w:semiHidden="1" w:unhideWhenUsed="1"/>
     <w:lsdException w:name="Table Subtle 1" w:semiHidden="1" w:unhideWhenUsed="1"/>
+    <w:lsdException w:name="Table Subtle 2" w:semiHidden="1" w:unhideWhenUsed="1"/>
     <w:lsdException w:name="Table Web 1" w:semiHidden="1" w:unhideWhenUsed="1"/>
     <w:lsdException w:name="Table Web 2" w:semiHidden="1" w:unhideWhenUsed="1"/>
+    <w:lsdException w:name="Table Web 3" w:semiHidden="1" w:unhideWhenUsed="1"/>
     <w:lsdException w:name="Balloon Text" w:semiHidden="1" w:unhideWhenUsed="1"/>
     <w:lsdException w:name="Table Theme" w:semiHidden="1" w:unhideWhenUsed="1"/>
     <w:lsdException w:name="Placeholder Text" w:semiHidden="1" w:uiPriority="99"/>
@@ -8985,7 +9539,6 @@
     <w:lsdException w:name="Mention" w:semiHidden="1" w:uiPriority="99" w:unhideWhenUsed="1"/>
     <w:lsdException w:name="Smart Hyperlink" w:semiHidden="1" w:uiPriority="99" w:unhideWhenUsed="1"/>
     <w:lsdException w:name="Hashtag" w:semiHidden="1" w:uiPriority="99" w:unhideWhenUsed="1"/>
-    <w:lsdException w:name="Unresolved Mention" w:semiHidden="1" w:uiPriority="99" w:unhideWhenUsed="1"/>
   </w:latentStyles>
   <w:style w:type="paragraph" w:default="1" w:styleId="prastasis">
     <w:name w:val="Normal"/>
@@ -9108,7 +9661,6 @@
   <w:style w:type="character" w:default="1" w:styleId="Numatytasispastraiposriftas">
     <w:name w:val="Default Paragraph Font"/>
     <w:uiPriority w:val="1"/>
-    <w:semiHidden/>
     <w:unhideWhenUsed/>
   </w:style>
   <w:style w:type="table" w:default="1" w:styleId="prastojilentel">
@@ -9878,7 +10430,7 @@
 </file>
 
 <file path=customXml/itemProps1.xml><?xml version="1.0" encoding="utf-8"?>
-<ds:datastoreItem xmlns:ds="http://schemas.openxmlformats.org/officeDocument/2006/customXml" ds:itemID="{7F12D90E-D558-4F26-9E2E-3A2444367D98}">
+<ds:datastoreItem xmlns:ds="http://schemas.openxmlformats.org/officeDocument/2006/customXml" ds:itemID="{F411BAAB-C15F-4ABF-AD00-168A2FF4BEFB}">
   <ds:schemaRefs>
     <ds:schemaRef ds:uri="http://schemas.openxmlformats.org/officeDocument/2006/bibliography"/>
   </ds:schemaRefs>

</xml_diff>